<commit_message>
Skrev lite på resultat
</commit_message>
<xml_diff>
--- a/Blackbox/Blackbox resultat.docx
+++ b/Blackbox/Blackbox resultat.docx
@@ -43,7 +43,6 @@
                 <w:spacing w:val="0"/>
                 <w:position w:val="0"/>
                 <w:sz w:val="22"/>
-                <w:shd w:fill="auto" w:val="clear"/>
               </w:rPr>
             </w:pPr>
             <w:r>
@@ -86,7 +85,6 @@
                 <w:spacing w:val="0"/>
                 <w:position w:val="0"/>
                 <w:sz w:val="22"/>
-                <w:shd w:fill="auto" w:val="clear"/>
               </w:rPr>
             </w:pPr>
             <w:r>
@@ -129,7 +127,6 @@
                 <w:spacing w:val="0"/>
                 <w:position w:val="0"/>
                 <w:sz w:val="22"/>
-                <w:shd w:fill="auto" w:val="clear"/>
               </w:rPr>
             </w:pPr>
             <w:r>
@@ -172,7 +169,6 @@
                 <w:spacing w:val="0"/>
                 <w:position w:val="0"/>
                 <w:sz w:val="22"/>
-                <w:shd w:fill="auto" w:val="clear"/>
               </w:rPr>
             </w:pPr>
             <w:r>
@@ -215,7 +211,6 @@
                 <w:spacing w:val="0"/>
                 <w:position w:val="0"/>
                 <w:sz w:val="22"/>
-                <w:shd w:fill="auto" w:val="clear"/>
               </w:rPr>
             </w:pPr>
             <w:r>
@@ -264,7 +259,6 @@
                 <w:spacing w:val="0"/>
                 <w:position w:val="0"/>
                 <w:sz w:val="22"/>
-                <w:shd w:fill="auto" w:val="clear"/>
               </w:rPr>
             </w:pPr>
             <w:r>
@@ -307,7 +301,6 @@
                 <w:spacing w:val="0"/>
                 <w:position w:val="0"/>
                 <w:sz w:val="22"/>
-                <w:shd w:fill="auto" w:val="clear"/>
               </w:rPr>
             </w:pPr>
             <w:r>
@@ -350,7 +343,6 @@
                 <w:spacing w:val="0"/>
                 <w:position w:val="0"/>
                 <w:sz w:val="22"/>
-                <w:shd w:fill="auto" w:val="clear"/>
               </w:rPr>
             </w:pPr>
             <w:r>
@@ -393,7 +385,6 @@
                 <w:spacing w:val="0"/>
                 <w:position w:val="0"/>
                 <w:sz w:val="22"/>
-                <w:shd w:fill="auto" w:val="clear"/>
               </w:rPr>
             </w:pPr>
             <w:r>
@@ -436,7 +427,6 @@
                 <w:spacing w:val="0"/>
                 <w:position w:val="0"/>
                 <w:sz w:val="22"/>
-                <w:shd w:fill="auto" w:val="clear"/>
               </w:rPr>
             </w:pPr>
             <w:r>
@@ -485,7 +475,6 @@
                 <w:spacing w:val="0"/>
                 <w:position w:val="0"/>
                 <w:sz w:val="22"/>
-                <w:shd w:fill="auto" w:val="clear"/>
               </w:rPr>
             </w:pPr>
             <w:r>
@@ -528,7 +517,6 @@
                 <w:spacing w:val="0"/>
                 <w:position w:val="0"/>
                 <w:sz w:val="22"/>
-                <w:shd w:fill="auto" w:val="clear"/>
               </w:rPr>
             </w:pPr>
             <w:r>
@@ -571,7 +559,6 @@
                 <w:spacing w:val="0"/>
                 <w:position w:val="0"/>
                 <w:sz w:val="22"/>
-                <w:shd w:fill="auto" w:val="clear"/>
               </w:rPr>
             </w:pPr>
             <w:r>
@@ -614,7 +601,6 @@
                 <w:spacing w:val="0"/>
                 <w:position w:val="0"/>
                 <w:sz w:val="22"/>
-                <w:shd w:fill="auto" w:val="clear"/>
               </w:rPr>
             </w:pPr>
             <w:r>
@@ -657,7 +643,6 @@
                 <w:spacing w:val="0"/>
                 <w:position w:val="0"/>
                 <w:sz w:val="22"/>
-                <w:shd w:fill="auto" w:val="clear"/>
               </w:rPr>
             </w:pPr>
             <w:r>
@@ -706,7 +691,6 @@
                 <w:spacing w:val="0"/>
                 <w:position w:val="0"/>
                 <w:sz w:val="22"/>
-                <w:shd w:fill="auto" w:val="clear"/>
               </w:rPr>
             </w:pPr>
             <w:r>
@@ -749,7 +733,6 @@
                 <w:spacing w:val="0"/>
                 <w:position w:val="0"/>
                 <w:sz w:val="22"/>
-                <w:shd w:fill="auto" w:val="clear"/>
               </w:rPr>
             </w:pPr>
             <w:r>
@@ -792,7 +775,6 @@
                 <w:spacing w:val="0"/>
                 <w:position w:val="0"/>
                 <w:sz w:val="22"/>
-                <w:shd w:fill="auto" w:val="clear"/>
               </w:rPr>
             </w:pPr>
             <w:r>
@@ -835,7 +817,6 @@
                 <w:spacing w:val="0"/>
                 <w:position w:val="0"/>
                 <w:sz w:val="22"/>
-                <w:shd w:fill="auto" w:val="clear"/>
               </w:rPr>
             </w:pPr>
             <w:r>
@@ -878,7 +859,6 @@
                 <w:spacing w:val="0"/>
                 <w:position w:val="0"/>
                 <w:sz w:val="22"/>
-                <w:shd w:fill="auto" w:val="clear"/>
               </w:rPr>
             </w:pPr>
             <w:r>
@@ -927,7 +907,6 @@
                 <w:spacing w:val="0"/>
                 <w:position w:val="0"/>
                 <w:sz w:val="22"/>
-                <w:shd w:fill="auto" w:val="clear"/>
               </w:rPr>
             </w:pPr>
             <w:r>
@@ -970,7 +949,6 @@
                 <w:spacing w:val="0"/>
                 <w:position w:val="0"/>
                 <w:sz w:val="22"/>
-                <w:shd w:fill="auto" w:val="clear"/>
               </w:rPr>
             </w:pPr>
             <w:r>
@@ -1013,7 +991,6 @@
                 <w:spacing w:val="0"/>
                 <w:position w:val="0"/>
                 <w:sz w:val="22"/>
-                <w:shd w:fill="auto" w:val="clear"/>
               </w:rPr>
             </w:pPr>
             <w:r>
@@ -1056,7 +1033,6 @@
                 <w:spacing w:val="0"/>
                 <w:position w:val="0"/>
                 <w:sz w:val="22"/>
-                <w:shd w:fill="auto" w:val="clear"/>
               </w:rPr>
             </w:pPr>
             <w:r>
@@ -1099,7 +1075,6 @@
                 <w:spacing w:val="0"/>
                 <w:position w:val="0"/>
                 <w:sz w:val="22"/>
-                <w:shd w:fill="auto" w:val="clear"/>
               </w:rPr>
             </w:pPr>
             <w:r>
@@ -1148,7 +1123,6 @@
                 <w:spacing w:val="0"/>
                 <w:position w:val="0"/>
                 <w:sz w:val="22"/>
-                <w:shd w:fill="auto" w:val="clear"/>
               </w:rPr>
             </w:pPr>
             <w:r>
@@ -1191,7 +1165,6 @@
                 <w:spacing w:val="0"/>
                 <w:position w:val="0"/>
                 <w:sz w:val="22"/>
-                <w:shd w:fill="auto" w:val="clear"/>
               </w:rPr>
             </w:pPr>
             <w:r>
@@ -1234,7 +1207,6 @@
                 <w:spacing w:val="0"/>
                 <w:position w:val="0"/>
                 <w:sz w:val="22"/>
-                <w:shd w:fill="auto" w:val="clear"/>
               </w:rPr>
             </w:pPr>
             <w:r>
@@ -1277,7 +1249,6 @@
                 <w:spacing w:val="0"/>
                 <w:position w:val="0"/>
                 <w:sz w:val="22"/>
-                <w:shd w:fill="auto" w:val="clear"/>
               </w:rPr>
             </w:pPr>
             <w:r>
@@ -1320,7 +1291,6 @@
                 <w:spacing w:val="0"/>
                 <w:position w:val="0"/>
                 <w:sz w:val="22"/>
-                <w:shd w:fill="auto" w:val="clear"/>
               </w:rPr>
             </w:pPr>
             <w:r>
@@ -1369,7 +1339,6 @@
                 <w:spacing w:val="0"/>
                 <w:position w:val="0"/>
                 <w:sz w:val="22"/>
-                <w:shd w:fill="auto" w:val="clear"/>
               </w:rPr>
             </w:pPr>
             <w:r>
@@ -1546,7 +1515,6 @@
                 <w:spacing w:val="0"/>
                 <w:position w:val="0"/>
                 <w:sz w:val="22"/>
-                <w:shd w:fill="auto" w:val="clear"/>
               </w:rPr>
             </w:pPr>
             <w:r>
@@ -1723,7 +1691,6 @@
                 <w:spacing w:val="0"/>
                 <w:position w:val="0"/>
                 <w:sz w:val="22"/>
-                <w:shd w:fill="auto" w:val="clear"/>
               </w:rPr>
             </w:pPr>
             <w:r>
@@ -1900,7 +1867,6 @@
                 <w:spacing w:val="0"/>
                 <w:position w:val="0"/>
                 <w:sz w:val="22"/>
-                <w:shd w:fill="auto" w:val="clear"/>
               </w:rPr>
             </w:pPr>
             <w:r>
@@ -2061,6 +2027,73 @@
         </w:rPr>
       </w:pPr>
     </w:p>
+    <w:p>
+      <w:pPr>
+        <w:spacing w:before="0" w:after="200" w:line="276"/>
+        <w:ind w:right="0" w:left="0" w:firstLine="0"/>
+        <w:jc w:val="left"/>
+        <w:rPr>
+          <w:rFonts w:ascii="Calibri" w:hAnsi="Calibri" w:cs="Calibri" w:eastAsia="Calibri"/>
+          <w:color w:val="auto"/>
+          <w:spacing w:val="0"/>
+          <w:position w:val="0"/>
+          <w:sz w:val="22"/>
+          <w:shd w:fill="auto" w:val="clear"/>
+        </w:rPr>
+      </w:pPr>
+    </w:p>
+    <w:p>
+      <w:pPr>
+        <w:spacing w:before="0" w:after="200" w:line="276"/>
+        <w:ind w:right="0" w:left="0" w:firstLine="0"/>
+        <w:jc w:val="left"/>
+        <w:rPr>
+          <w:rFonts w:ascii="Calibri" w:hAnsi="Calibri" w:cs="Calibri" w:eastAsia="Calibri"/>
+          <w:color w:val="auto"/>
+          <w:spacing w:val="0"/>
+          <w:position w:val="0"/>
+          <w:sz w:val="22"/>
+          <w:shd w:fill="auto" w:val="clear"/>
+        </w:rPr>
+      </w:pPr>
+      <w:r>
+        <w:rPr>
+          <w:rFonts w:ascii="Calibri" w:hAnsi="Calibri" w:cs="Calibri" w:eastAsia="Calibri"/>
+          <w:color w:val="auto"/>
+          <w:spacing w:val="0"/>
+          <w:position w:val="0"/>
+          <w:sz w:val="22"/>
+          <w:shd w:fill="auto" w:val="clear"/>
+        </w:rPr>
+        <w:t xml:space="preserve">Resultat</w:t>
+      </w:r>
+    </w:p>
+    <w:p>
+      <w:pPr>
+        <w:spacing w:before="0" w:after="200" w:line="276"/>
+        <w:ind w:right="0" w:left="0" w:firstLine="0"/>
+        <w:jc w:val="left"/>
+        <w:rPr>
+          <w:rFonts w:ascii="Calibri" w:hAnsi="Calibri" w:cs="Calibri" w:eastAsia="Calibri"/>
+          <w:color w:val="auto"/>
+          <w:spacing w:val="0"/>
+          <w:position w:val="0"/>
+          <w:sz w:val="22"/>
+          <w:shd w:fill="auto" w:val="clear"/>
+        </w:rPr>
+      </w:pPr>
+      <w:r>
+        <w:rPr>
+          <w:rFonts w:ascii="Calibri" w:hAnsi="Calibri" w:cs="Calibri" w:eastAsia="Calibri"/>
+          <w:color w:val="auto"/>
+          <w:spacing w:val="0"/>
+          <w:position w:val="0"/>
+          <w:sz w:val="22"/>
+          <w:shd w:fill="auto" w:val="clear"/>
+        </w:rPr>
+        <w:t xml:space="preserve">Programmet fungerar som det ska så länga som tal större än 0 används. Fast än att triangeln är 0 eller negativ, så kastas inget undantag, en triangeln kan ju inte ha sidan 0 eller mindre.</w:t>
+      </w:r>
+    </w:p>
   </w:body>
 </w:document>
 </file>

</xml_diff>